<commit_message>
technology jenkins mail not password
</commit_message>
<xml_diff>
--- a/doc/technology.docx
+++ b/doc/technology.docx
@@ -1395,15 +1395,15 @@
         </w:numPr>
         <w:ind w:leftChars="0"/>
         <w:rPr>
-          <w:highlight w:val="red"/>
-        </w:rPr>
-      </w:pPr>
-      <w:r>
-        <w:rPr>
-          <w:rFonts w:hint="eastAsia" w:ascii="宋体" w:hAnsi="宋体" w:eastAsia="宋体" w:cs="宋体"/>
-          <w:sz w:val="24"/>
-          <w:szCs w:val="24"/>
-          <w:highlight w:val="red"/>
+          <w:highlight w:val="none"/>
+        </w:rPr>
+      </w:pPr>
+      <w:r>
+        <w:rPr>
+          <w:rFonts w:hint="eastAsia" w:ascii="宋体" w:hAnsi="宋体" w:eastAsia="宋体" w:cs="宋体"/>
+          <w:sz w:val="24"/>
+          <w:szCs w:val="24"/>
+          <w:highlight w:val="none"/>
           <w:lang w:val="en-US" w:eastAsia="zh-CN"/>
         </w:rPr>
         <w:t>6.</w:t>
@@ -1417,7 +1417,7 @@
           <w:spacing w:val="0"/>
           <w:sz w:val="21"/>
           <w:szCs w:val="21"/>
-          <w:highlight w:val="red"/>
+          <w:highlight w:val="none"/>
           <w:bdr w:val="none" w:color="auto" w:sz="0" w:space="0"/>
           <w:shd w:val="clear" w:fill="FFFFFF"/>
         </w:rPr>
@@ -1443,7 +1443,7 @@
         <w:spacing w:before="0" w:beforeAutospacing="0" w:after="0" w:afterAutospacing="0"/>
         <w:ind w:left="600" w:right="0" w:hanging="360"/>
         <w:rPr>
-          <w:highlight w:val="red"/>
+          <w:highlight w:val="none"/>
         </w:rPr>
       </w:pPr>
       <w:r>
@@ -1455,7 +1455,7 @@
           <w:spacing w:val="0"/>
           <w:sz w:val="21"/>
           <w:szCs w:val="21"/>
-          <w:highlight w:val="red"/>
+          <w:highlight w:val="none"/>
           <w:bdr w:val="none" w:color="auto" w:sz="0" w:space="0"/>
           <w:shd w:val="clear" w:fill="FFFFFF"/>
         </w:rPr>
@@ -1481,7 +1481,7 @@
         <w:spacing w:before="0" w:beforeAutospacing="0" w:after="0" w:afterAutospacing="0"/>
         <w:ind w:left="600" w:right="0" w:hanging="360"/>
         <w:rPr>
-          <w:highlight w:val="red"/>
+          <w:highlight w:val="none"/>
         </w:rPr>
       </w:pPr>
       <w:r>
@@ -1493,7 +1493,7 @@
           <w:spacing w:val="0"/>
           <w:sz w:val="21"/>
           <w:szCs w:val="21"/>
-          <w:highlight w:val="red"/>
+          <w:highlight w:val="none"/>
           <w:bdr w:val="none" w:color="auto" w:sz="0" w:space="0"/>
           <w:shd w:val="clear" w:fill="FFFFFF"/>
         </w:rPr>
@@ -1519,7 +1519,7 @@
         <w:spacing w:before="0" w:beforeAutospacing="0" w:after="0" w:afterAutospacing="0"/>
         <w:ind w:left="600" w:right="0" w:hanging="360"/>
         <w:rPr>
-          <w:highlight w:val="red"/>
+          <w:highlight w:val="none"/>
         </w:rPr>
       </w:pPr>
       <w:r>
@@ -1531,7 +1531,7 @@
           <w:spacing w:val="0"/>
           <w:sz w:val="21"/>
           <w:szCs w:val="21"/>
-          <w:highlight w:val="red"/>
+          <w:highlight w:val="none"/>
           <w:bdr w:val="none" w:color="auto" w:sz="0" w:space="0"/>
           <w:shd w:val="clear" w:fill="FFFFFF"/>
         </w:rPr>
@@ -1557,7 +1557,7 @@
         <w:spacing w:before="0" w:beforeAutospacing="0" w:after="0" w:afterAutospacing="0"/>
         <w:ind w:left="600" w:right="0" w:hanging="360"/>
         <w:rPr>
-          <w:highlight w:val="red"/>
+          <w:highlight w:val="none"/>
         </w:rPr>
       </w:pPr>
       <w:r>
@@ -1569,7 +1569,7 @@
           <w:spacing w:val="0"/>
           <w:sz w:val="21"/>
           <w:szCs w:val="21"/>
-          <w:highlight w:val="red"/>
+          <w:highlight w:val="none"/>
           <w:bdr w:val="none" w:color="auto" w:sz="0" w:space="0"/>
           <w:shd w:val="clear" w:fill="FFFFFF"/>
         </w:rPr>
@@ -1595,7 +1595,7 @@
         <w:spacing w:before="0" w:beforeAutospacing="0" w:after="0" w:afterAutospacing="0"/>
         <w:ind w:left="600" w:right="0" w:hanging="360"/>
         <w:rPr>
-          <w:highlight w:val="red"/>
+          <w:highlight w:val="none"/>
         </w:rPr>
       </w:pPr>
       <w:r>
@@ -1607,7 +1607,7 @@
           <w:spacing w:val="0"/>
           <w:sz w:val="21"/>
           <w:szCs w:val="21"/>
-          <w:highlight w:val="red"/>
+          <w:highlight w:val="none"/>
           <w:bdr w:val="none" w:color="auto" w:sz="0" w:space="0"/>
           <w:shd w:val="clear" w:fill="FFFFFF"/>
         </w:rPr>
@@ -1633,7 +1633,7 @@
         <w:spacing w:before="0" w:beforeAutospacing="0" w:after="0" w:afterAutospacing="0"/>
         <w:ind w:left="600" w:right="0" w:hanging="360"/>
         <w:rPr>
-          <w:highlight w:val="red"/>
+          <w:highlight w:val="none"/>
         </w:rPr>
       </w:pPr>
       <w:r>
@@ -1645,7 +1645,7 @@
           <w:spacing w:val="0"/>
           <w:sz w:val="21"/>
           <w:szCs w:val="21"/>
-          <w:highlight w:val="red"/>
+          <w:highlight w:val="none"/>
           <w:bdr w:val="none" w:color="auto" w:sz="0" w:space="0"/>
           <w:shd w:val="clear" w:fill="FFFFFF"/>
         </w:rPr>
@@ -1670,10 +1670,80 @@
         <w:spacing w:before="0" w:beforeAutospacing="0" w:after="0" w:afterAutospacing="0"/>
         <w:ind w:right="0" w:rightChars="0"/>
         <w:rPr>
-          <w:rFonts w:hint="default" w:ascii="宋体" w:hAnsi="宋体" w:eastAsia="宋体" w:cs="宋体"/>
-          <w:sz w:val="24"/>
-          <w:szCs w:val="24"/>
-          <w:highlight w:val="red"/>
+          <w:rFonts w:hint="eastAsia" w:ascii="Verdana" w:hAnsi="Verdana" w:cs="Verdana"/>
+          <w:i w:val="0"/>
+          <w:caps w:val="0"/>
+          <w:color w:val="333333"/>
+          <w:spacing w:val="0"/>
+          <w:sz w:val="21"/>
+          <w:szCs w:val="21"/>
+          <w:highlight w:val="none"/>
+          <w:bdr w:val="none" w:color="auto" w:sz="0" w:space="0"/>
+          <w:shd w:val="clear" w:fill="FFFFFF"/>
+          <w:lang w:val="en-US" w:eastAsia="zh-CN"/>
+        </w:rPr>
+      </w:pPr>
+      <w:r>
+        <w:rPr>
+          <w:rFonts w:hint="eastAsia" w:ascii="Verdana" w:hAnsi="Verdana" w:cs="Verdana"/>
+          <w:i w:val="0"/>
+          <w:caps w:val="0"/>
+          <w:color w:val="333333"/>
+          <w:spacing w:val="0"/>
+          <w:sz w:val="21"/>
+          <w:szCs w:val="21"/>
+          <w:highlight w:val="none"/>
+          <w:bdr w:val="none" w:color="auto" w:sz="0" w:space="0"/>
+          <w:shd w:val="clear" w:fill="FFFFFF"/>
+          <w:lang w:eastAsia="zh-CN"/>
+        </w:rPr>
+        <w:t>提示</w:t>
+      </w:r>
+      <w:r>
+        <w:rPr>
+          <w:rFonts w:hint="eastAsia" w:ascii="Verdana" w:hAnsi="Verdana" w:cs="Verdana"/>
+          <w:i w:val="0"/>
+          <w:caps w:val="0"/>
+          <w:color w:val="333333"/>
+          <w:spacing w:val="0"/>
+          <w:sz w:val="21"/>
+          <w:szCs w:val="21"/>
+          <w:highlight w:val="none"/>
+          <w:bdr w:val="none" w:color="auto" w:sz="0" w:space="0"/>
+          <w:shd w:val="clear" w:fill="FFFFFF"/>
+          <w:lang w:val="en-US" w:eastAsia="zh-CN"/>
+        </w:rPr>
+        <w:t>Successfully connected,但是还是不能发邮件，原因不明？已解决</w:t>
+      </w:r>
+    </w:p>
+    <w:p>
+      <w:pPr>
+        <w:keepNext w:val="0"/>
+        <w:keepLines w:val="0"/>
+        <w:widowControl/>
+        <w:numPr>
+          <w:numId w:val="0"/>
+        </w:numPr>
+        <w:suppressLineNumbers w:val="0"/>
+        <w:pBdr>
+          <w:top w:val="none" w:color="auto" w:sz="0" w:space="0"/>
+          <w:left w:val="none" w:color="auto" w:sz="0" w:space="0"/>
+          <w:bottom w:val="none" w:color="auto" w:sz="0" w:space="0"/>
+          <w:right w:val="none" w:color="auto" w:sz="0" w:space="0"/>
+        </w:pBdr>
+        <w:spacing w:before="0" w:beforeAutospacing="0" w:after="0" w:afterAutospacing="0"/>
+        <w:ind w:right="0" w:rightChars="0"/>
+        <w:rPr>
+          <w:rFonts w:hint="default" w:ascii="Verdana" w:hAnsi="Verdana" w:cs="Verdana"/>
+          <w:i w:val="0"/>
+          <w:caps w:val="0"/>
+          <w:color w:val="333333"/>
+          <w:spacing w:val="0"/>
+          <w:sz w:val="21"/>
+          <w:szCs w:val="21"/>
+          <w:highlight w:val="none"/>
+          <w:bdr w:val="none" w:color="auto" w:sz="0" w:space="0"/>
+          <w:shd w:val="clear" w:fill="FFFFFF"/>
           <w:lang w:val="en-US" w:eastAsia="zh-CN"/>
         </w:rPr>
       </w:pPr>
@@ -1689,75 +1759,59 @@
           <w:highlight w:val="red"/>
           <w:bdr w:val="none" w:color="auto" w:sz="0" w:space="0"/>
           <w:shd w:val="clear" w:fill="FFFFFF"/>
-          <w:lang w:eastAsia="zh-CN"/>
-        </w:rPr>
-        <w:t>提示</w:t>
-      </w:r>
-      <w:r>
-        <w:rPr>
-          <w:rFonts w:hint="eastAsia" w:ascii="Verdana" w:hAnsi="Verdana" w:cs="Verdana"/>
-          <w:i w:val="0"/>
-          <w:caps w:val="0"/>
-          <w:color w:val="333333"/>
-          <w:spacing w:val="0"/>
-          <w:sz w:val="21"/>
-          <w:szCs w:val="21"/>
-          <w:highlight w:val="red"/>
-          <w:bdr w:val="none" w:color="auto" w:sz="0" w:space="0"/>
-          <w:shd w:val="clear" w:fill="FFFFFF"/>
-          <w:lang w:val="en-US" w:eastAsia="zh-CN"/>
-        </w:rPr>
-        <w:t>Successfully connected,但是还是不能发邮件，原因不明？</w:t>
-      </w:r>
-    </w:p>
-    <w:p>
-      <w:pPr>
-        <w:numPr>
-          <w:numId w:val="0"/>
-        </w:numPr>
-        <w:ind w:leftChars="0"/>
-        <w:rPr>
-          <w:rFonts w:hint="eastAsia" w:ascii="宋体" w:hAnsi="宋体" w:eastAsia="宋体" w:cs="宋体"/>
-          <w:sz w:val="24"/>
-          <w:szCs w:val="24"/>
-          <w:lang w:val="en-US" w:eastAsia="zh-CN"/>
-        </w:rPr>
-      </w:pPr>
-      <w:r>
-        <w:rPr>
-          <w:rFonts w:hint="eastAsia" w:ascii="宋体" w:hAnsi="宋体" w:eastAsia="宋体" w:cs="宋体"/>
-          <w:sz w:val="24"/>
-          <w:szCs w:val="24"/>
-          <w:lang w:val="en-US" w:eastAsia="zh-CN"/>
-        </w:rPr>
-        <w:t>7.git切换分支，有步骤，：git checkout dev,git pull,git push origin dev.</w:t>
-      </w:r>
-    </w:p>
-    <w:p>
-      <w:pPr>
-        <w:numPr>
-          <w:ilvl w:val="0"/>
-          <w:numId w:val="1"/>
-        </w:numPr>
-        <w:ind w:left="0" w:leftChars="0" w:firstLine="0" w:firstLineChars="0"/>
-        <w:rPr>
-          <w:rFonts w:hint="default" w:ascii="宋体" w:hAnsi="宋体" w:eastAsia="宋体" w:cs="宋体"/>
-          <w:sz w:val="24"/>
-          <w:szCs w:val="24"/>
-          <w:lang w:val="en-US" w:eastAsia="zh-CN"/>
-        </w:rPr>
-      </w:pPr>
-      <w:r>
-        <w:rPr>
-          <w:rFonts w:hint="eastAsia" w:ascii="宋体" w:hAnsi="宋体" w:eastAsia="宋体" w:cs="宋体"/>
-          <w:sz w:val="24"/>
-          <w:szCs w:val="24"/>
-          <w:lang w:val="en-US" w:eastAsia="zh-CN"/>
-        </w:rPr>
-        <w:t>本地能连接redis，远程不能连接redis。有两个原因：第一，远程服务器放火墙拦截了，或者网关的ip端口黑白名单；第二，配置文件redis.conf,中的bind:127.0.0.1注释掉即可。</w:t>
+          <w:lang w:val="en-US" w:eastAsia="zh-CN"/>
+        </w:rPr>
+        <w:t>因为默认jenkins仅支持ssl协议，不支持tls，勾选了ssl协议，端口465写不写无所谓，勾选了ssl协议，默认就是465端口。就是使用smtp认证，邮件用户名是邮件，密码是授权客户码。</w:t>
       </w:r>
       <w:bookmarkStart w:id="0" w:name="_GoBack"/>
       <w:bookmarkEnd w:id="0"/>
+    </w:p>
+    <w:p>
+      <w:pPr>
+        <w:numPr>
+          <w:numId w:val="0"/>
+        </w:numPr>
+        <w:ind w:leftChars="0"/>
+        <w:rPr>
+          <w:rFonts w:hint="eastAsia" w:ascii="宋体" w:hAnsi="宋体" w:eastAsia="宋体" w:cs="宋体"/>
+          <w:sz w:val="24"/>
+          <w:szCs w:val="24"/>
+          <w:lang w:val="en-US" w:eastAsia="zh-CN"/>
+        </w:rPr>
+      </w:pPr>
+      <w:r>
+        <w:rPr>
+          <w:rFonts w:hint="eastAsia" w:ascii="宋体" w:hAnsi="宋体" w:eastAsia="宋体" w:cs="宋体"/>
+          <w:sz w:val="24"/>
+          <w:szCs w:val="24"/>
+          <w:lang w:val="en-US" w:eastAsia="zh-CN"/>
+        </w:rPr>
+        <w:t>7.git切换分支，有步骤，：git checkout dev,git pull,git push origin dev.</w:t>
+      </w:r>
+    </w:p>
+    <w:p>
+      <w:pPr>
+        <w:numPr>
+          <w:ilvl w:val="0"/>
+          <w:numId w:val="1"/>
+        </w:numPr>
+        <w:ind w:left="0" w:leftChars="0" w:firstLine="0" w:firstLineChars="0"/>
+        <w:rPr>
+          <w:rFonts w:hint="default" w:ascii="宋体" w:hAnsi="宋体" w:eastAsia="宋体" w:cs="宋体"/>
+          <w:sz w:val="24"/>
+          <w:szCs w:val="24"/>
+          <w:lang w:val="en-US" w:eastAsia="zh-CN"/>
+        </w:rPr>
+      </w:pPr>
+      <w:r>
+        <w:rPr>
+          <w:rFonts w:hint="eastAsia" w:ascii="宋体" w:hAnsi="宋体" w:eastAsia="宋体" w:cs="宋体"/>
+          <w:sz w:val="24"/>
+          <w:szCs w:val="24"/>
+          <w:lang w:val="en-US" w:eastAsia="zh-CN"/>
+        </w:rPr>
+        <w:t>本地能连接redis，远程不能连接redis。有两个原因：第一，远程服务器放火墙拦截了，或者网关的ip端口黑白名单；第二，配置文件redis.conf,中的bind:127.0.0.1注释掉即可。</w:t>
+      </w:r>
     </w:p>
     <w:p>
       <w:pPr>

</xml_diff>

<commit_message>
technology doc obyte not delete
</commit_message>
<xml_diff>
--- a/doc/technology.docx
+++ b/doc/technology.docx
@@ -1763,55 +1763,313 @@
         </w:rPr>
         <w:t>因为默认jenkins仅支持ssl协议，不支持tls，勾选了ssl协议，端口465写不写无所谓，勾选了ssl协议，默认就是465端口。就是使用smtp认证，邮件用户名是邮件，密码是授权客户码。</w:t>
       </w:r>
+    </w:p>
+    <w:p>
+      <w:pPr>
+        <w:numPr>
+          <w:numId w:val="0"/>
+        </w:numPr>
+        <w:ind w:leftChars="0"/>
+        <w:rPr>
+          <w:rFonts w:hint="eastAsia" w:ascii="宋体" w:hAnsi="宋体" w:eastAsia="宋体" w:cs="宋体"/>
+          <w:sz w:val="24"/>
+          <w:szCs w:val="24"/>
+          <w:lang w:val="en-US" w:eastAsia="zh-CN"/>
+        </w:rPr>
+      </w:pPr>
+      <w:r>
+        <w:rPr>
+          <w:rFonts w:hint="eastAsia" w:ascii="宋体" w:hAnsi="宋体" w:eastAsia="宋体" w:cs="宋体"/>
+          <w:sz w:val="24"/>
+          <w:szCs w:val="24"/>
+          <w:lang w:val="en-US" w:eastAsia="zh-CN"/>
+        </w:rPr>
+        <w:t>7.git切换分支，有步骤，：git checkout dev,git pull,git push origin dev.</w:t>
+      </w:r>
+    </w:p>
+    <w:p>
+      <w:pPr>
+        <w:numPr>
+          <w:ilvl w:val="0"/>
+          <w:numId w:val="1"/>
+        </w:numPr>
+        <w:ind w:left="0" w:leftChars="0" w:firstLine="0" w:firstLineChars="0"/>
+        <w:rPr>
+          <w:rFonts w:hint="default" w:ascii="宋体" w:hAnsi="宋体" w:eastAsia="宋体" w:cs="宋体"/>
+          <w:sz w:val="24"/>
+          <w:szCs w:val="24"/>
+          <w:lang w:val="en-US" w:eastAsia="zh-CN"/>
+        </w:rPr>
+      </w:pPr>
+      <w:r>
+        <w:rPr>
+          <w:rFonts w:hint="eastAsia" w:ascii="宋体" w:hAnsi="宋体" w:eastAsia="宋体" w:cs="宋体"/>
+          <w:sz w:val="24"/>
+          <w:szCs w:val="24"/>
+          <w:lang w:val="en-US" w:eastAsia="zh-CN"/>
+        </w:rPr>
+        <w:t>本地能连接redis，远程不能连接redis。有两个原因：第一，远程服务器放火墙拦截了，或者网关的ip端口黑白名单；第二，配置文件redis.conf,中的bind:127.0.0.1注释掉即可。</w:t>
+      </w:r>
+    </w:p>
+    <w:p>
+      <w:pPr>
+        <w:numPr>
+          <w:ilvl w:val="0"/>
+          <w:numId w:val="1"/>
+        </w:numPr>
+        <w:ind w:left="0" w:leftChars="0" w:firstLine="0" w:firstLineChars="0"/>
+        <w:rPr>
+          <w:rFonts w:hint="default" w:ascii="宋体" w:hAnsi="宋体" w:eastAsia="宋体" w:cs="宋体"/>
+          <w:sz w:val="24"/>
+          <w:szCs w:val="24"/>
+          <w:lang w:val="en-US" w:eastAsia="zh-CN"/>
+        </w:rPr>
+      </w:pPr>
+      <w:r>
+        <w:rPr>
+          <w:rFonts w:hint="default" w:ascii="宋体" w:hAnsi="宋体" w:eastAsia="宋体" w:cs="宋体"/>
+          <w:sz w:val="24"/>
+          <w:szCs w:val="24"/>
+          <w:lang w:val="en-US" w:eastAsia="zh-CN"/>
+        </w:rPr>
+        <w:t>[root@iZbp13lhfddalh487cu9zbZ mail]# echo "error" | mail -s "test" wangmeng@seagoor.com</w:t>
+      </w:r>
+    </w:p>
+    <w:p>
+      <w:pPr>
+        <w:numPr>
+          <w:numId w:val="0"/>
+        </w:numPr>
+        <w:ind w:leftChars="0"/>
+        <w:rPr>
+          <w:rFonts w:hint="eastAsia" w:ascii="宋体" w:hAnsi="宋体" w:eastAsia="宋体" w:cs="宋体"/>
+          <w:sz w:val="24"/>
+          <w:szCs w:val="24"/>
+          <w:lang w:val="en-US" w:eastAsia="zh-CN"/>
+        </w:rPr>
+      </w:pPr>
+      <w:r>
+        <w:rPr>
+          <w:rFonts w:hint="default" w:ascii="宋体" w:hAnsi="宋体" w:eastAsia="宋体" w:cs="宋体"/>
+          <w:sz w:val="24"/>
+          <w:szCs w:val="24"/>
+          <w:lang w:val="en-US" w:eastAsia="zh-CN"/>
+        </w:rPr>
+        <w:t>[root@iZbp13lhfddalh487cu9zbZ mail]# Error in certificate: Peer's certificate issuer is not recognized</w:t>
+      </w:r>
+      <w:r>
+        <w:rPr>
+          <w:rFonts w:hint="eastAsia" w:ascii="宋体" w:hAnsi="宋体" w:eastAsia="宋体" w:cs="宋体"/>
+          <w:sz w:val="24"/>
+          <w:szCs w:val="24"/>
+          <w:lang w:val="en-US" w:eastAsia="zh-CN"/>
+        </w:rPr>
+        <w:t>（正常现象，只是证书问题，大不了不安全）</w:t>
+      </w:r>
+      <w:r>
+        <w:rPr>
+          <w:rFonts w:hint="default" w:ascii="宋体" w:hAnsi="宋体" w:eastAsia="宋体" w:cs="宋体"/>
+          <w:sz w:val="24"/>
+          <w:szCs w:val="24"/>
+          <w:lang w:val="en-US" w:eastAsia="zh-CN"/>
+        </w:rPr>
+        <w:t>.</w:t>
+      </w:r>
+      <w:r>
+        <w:rPr>
+          <w:rFonts w:hint="eastAsia" w:ascii="宋体" w:hAnsi="宋体" w:eastAsia="宋体" w:cs="宋体"/>
+          <w:sz w:val="24"/>
+          <w:szCs w:val="24"/>
+          <w:lang w:val="en-US" w:eastAsia="zh-CN"/>
+        </w:rPr>
+        <w:t>/etc/pki/nssdb:total 124</w:t>
+      </w:r>
+    </w:p>
+    <w:p>
+      <w:pPr>
+        <w:numPr>
+          <w:numId w:val="0"/>
+        </w:numPr>
+        <w:ind w:leftChars="0"/>
+        <w:rPr>
+          <w:rFonts w:hint="eastAsia" w:ascii="宋体" w:hAnsi="宋体" w:eastAsia="宋体" w:cs="宋体"/>
+          <w:sz w:val="24"/>
+          <w:szCs w:val="24"/>
+          <w:lang w:val="en-US" w:eastAsia="zh-CN"/>
+        </w:rPr>
+      </w:pPr>
+      <w:r>
+        <w:rPr>
+          <w:rFonts w:hint="eastAsia" w:ascii="宋体" w:hAnsi="宋体" w:eastAsia="宋体" w:cs="宋体"/>
+          <w:sz w:val="24"/>
+          <w:szCs w:val="24"/>
+          <w:lang w:val="en-US" w:eastAsia="zh-CN"/>
+        </w:rPr>
+        <w:t>-rw-r--r-- 1 root root 65536 Sep 27  2018 cert8.db</w:t>
+      </w:r>
+    </w:p>
+    <w:p>
+      <w:pPr>
+        <w:numPr>
+          <w:numId w:val="0"/>
+        </w:numPr>
+        <w:ind w:leftChars="0"/>
+        <w:rPr>
+          <w:rFonts w:hint="eastAsia" w:ascii="宋体" w:hAnsi="宋体" w:eastAsia="宋体" w:cs="宋体"/>
+          <w:sz w:val="24"/>
+          <w:szCs w:val="24"/>
+          <w:lang w:val="en-US" w:eastAsia="zh-CN"/>
+        </w:rPr>
+      </w:pPr>
+      <w:r>
+        <w:rPr>
+          <w:rFonts w:hint="eastAsia" w:ascii="宋体" w:hAnsi="宋体" w:eastAsia="宋体" w:cs="宋体"/>
+          <w:sz w:val="24"/>
+          <w:szCs w:val="24"/>
+          <w:lang w:val="en-US" w:eastAsia="zh-CN"/>
+        </w:rPr>
+        <w:t>-rw-r--r-- 1 root root  9216 Sep 27  2018 cert9.db</w:t>
+      </w:r>
+    </w:p>
+    <w:p>
+      <w:pPr>
+        <w:numPr>
+          <w:numId w:val="0"/>
+        </w:numPr>
+        <w:ind w:leftChars="0"/>
+        <w:rPr>
+          <w:rFonts w:hint="eastAsia" w:ascii="宋体" w:hAnsi="宋体" w:eastAsia="宋体" w:cs="宋体"/>
+          <w:sz w:val="24"/>
+          <w:szCs w:val="24"/>
+          <w:lang w:val="en-US" w:eastAsia="zh-CN"/>
+        </w:rPr>
+      </w:pPr>
+      <w:r>
+        <w:rPr>
+          <w:rFonts w:hint="eastAsia" w:ascii="宋体" w:hAnsi="宋体" w:eastAsia="宋体" w:cs="宋体"/>
+          <w:sz w:val="24"/>
+          <w:szCs w:val="24"/>
+          <w:lang w:val="en-US" w:eastAsia="zh-CN"/>
+        </w:rPr>
+        <w:t>-rw-r--r-- 1 root root 16384 Sep 27  2018 key3.db</w:t>
+      </w:r>
+    </w:p>
+    <w:p>
+      <w:pPr>
+        <w:numPr>
+          <w:numId w:val="0"/>
+        </w:numPr>
+        <w:ind w:leftChars="0"/>
+        <w:rPr>
+          <w:rFonts w:hint="eastAsia" w:ascii="宋体" w:hAnsi="宋体" w:eastAsia="宋体" w:cs="宋体"/>
+          <w:sz w:val="24"/>
+          <w:szCs w:val="24"/>
+          <w:lang w:val="en-US" w:eastAsia="zh-CN"/>
+        </w:rPr>
+      </w:pPr>
+      <w:r>
+        <w:rPr>
+          <w:rFonts w:hint="eastAsia" w:ascii="宋体" w:hAnsi="宋体" w:eastAsia="宋体" w:cs="宋体"/>
+          <w:sz w:val="24"/>
+          <w:szCs w:val="24"/>
+          <w:lang w:val="en-US" w:eastAsia="zh-CN"/>
+        </w:rPr>
+        <w:t>-rw-r--r-- 1 root root 11264 Sep 27  2018 key4.db</w:t>
+      </w:r>
+    </w:p>
+    <w:p>
+      <w:pPr>
+        <w:numPr>
+          <w:numId w:val="0"/>
+        </w:numPr>
+        <w:ind w:leftChars="0"/>
+        <w:rPr>
+          <w:rFonts w:hint="eastAsia" w:ascii="宋体" w:hAnsi="宋体" w:eastAsia="宋体" w:cs="宋体"/>
+          <w:sz w:val="24"/>
+          <w:szCs w:val="24"/>
+          <w:lang w:val="en-US" w:eastAsia="zh-CN"/>
+        </w:rPr>
+      </w:pPr>
+      <w:r>
+        <w:rPr>
+          <w:rFonts w:hint="eastAsia" w:ascii="宋体" w:hAnsi="宋体" w:eastAsia="宋体" w:cs="宋体"/>
+          <w:sz w:val="24"/>
+          <w:szCs w:val="24"/>
+          <w:lang w:val="en-US" w:eastAsia="zh-CN"/>
+        </w:rPr>
+        <w:t>-rw-r--r-- 1 root root   451 Sep 27  2018 pkcs11.txt</w:t>
+      </w:r>
+    </w:p>
+    <w:p>
+      <w:pPr>
+        <w:numPr>
+          <w:numId w:val="0"/>
+        </w:numPr>
+        <w:ind w:leftChars="0"/>
+        <w:rPr>
+          <w:rFonts w:hint="eastAsia" w:ascii="宋体" w:hAnsi="宋体" w:eastAsia="宋体" w:cs="宋体"/>
+          <w:sz w:val="24"/>
+          <w:szCs w:val="24"/>
+          <w:lang w:val="en-US" w:eastAsia="zh-CN"/>
+        </w:rPr>
+      </w:pPr>
+      <w:r>
+        <w:rPr>
+          <w:rFonts w:hint="eastAsia" w:ascii="宋体" w:hAnsi="宋体" w:eastAsia="宋体" w:cs="宋体"/>
+          <w:sz w:val="24"/>
+          <w:szCs w:val="24"/>
+          <w:lang w:val="en-US" w:eastAsia="zh-CN"/>
+        </w:rPr>
+        <w:t>-rw-r--r-- 1 root root 16384 Sep 27  2018 secmod.db</w:t>
+      </w:r>
+    </w:p>
+    <w:p>
+      <w:pPr>
+        <w:numPr>
+          <w:numId w:val="0"/>
+        </w:numPr>
+        <w:ind w:leftChars="0"/>
+        <w:rPr>
+          <w:rFonts w:hint="eastAsia" w:ascii="宋体" w:hAnsi="宋体" w:eastAsia="宋体" w:cs="宋体"/>
+          <w:sz w:val="24"/>
+          <w:szCs w:val="24"/>
+          <w:lang w:val="en-US" w:eastAsia="zh-CN"/>
+        </w:rPr>
+      </w:pPr>
+      <w:r>
+        <w:rPr>
+          <w:rFonts w:hint="eastAsia" w:ascii="宋体" w:hAnsi="宋体" w:eastAsia="宋体" w:cs="宋体"/>
+          <w:sz w:val="24"/>
+          <w:szCs w:val="24"/>
+          <w:lang w:val="en-US" w:eastAsia="zh-CN"/>
+        </w:rPr>
+        <w:t>Linux系统默认证书存放位置。</w:t>
+      </w:r>
+    </w:p>
+    <w:p>
+      <w:pPr>
+        <w:numPr>
+          <w:numId w:val="0"/>
+        </w:numPr>
+        <w:ind w:leftChars="0"/>
+        <w:rPr>
+          <w:rFonts w:hint="default" w:ascii="宋体" w:hAnsi="宋体" w:eastAsia="宋体" w:cs="宋体"/>
+          <w:sz w:val="24"/>
+          <w:szCs w:val="24"/>
+          <w:lang w:val="en-US" w:eastAsia="zh-CN"/>
+        </w:rPr>
+      </w:pPr>
+      <w:r>
+        <w:rPr>
+          <w:rFonts w:hint="eastAsia" w:ascii="宋体" w:hAnsi="宋体" w:eastAsia="宋体" w:cs="宋体"/>
+          <w:sz w:val="24"/>
+          <w:szCs w:val="24"/>
+          <w:lang w:val="en-US" w:eastAsia="zh-CN"/>
+        </w:rPr>
+        <w:t>10.0字节文件夹不能删除大概有两种情况：第一，没有管理员权限，这个可以shift+右键，得到管理员权限；第二，文件夹或文件名有特殊的字符，空格、tab键等，这时可以找到短文件名（dir /x,倒数第二列就是），然后用rd 文件夹名。</w:t>
+      </w:r>
       <w:bookmarkStart w:id="0" w:name="_GoBack"/>
       <w:bookmarkEnd w:id="0"/>
-    </w:p>
-    <w:p>
-      <w:pPr>
-        <w:numPr>
-          <w:numId w:val="0"/>
-        </w:numPr>
-        <w:ind w:leftChars="0"/>
-        <w:rPr>
-          <w:rFonts w:hint="eastAsia" w:ascii="宋体" w:hAnsi="宋体" w:eastAsia="宋体" w:cs="宋体"/>
-          <w:sz w:val="24"/>
-          <w:szCs w:val="24"/>
-          <w:lang w:val="en-US" w:eastAsia="zh-CN"/>
-        </w:rPr>
-      </w:pPr>
-      <w:r>
-        <w:rPr>
-          <w:rFonts w:hint="eastAsia" w:ascii="宋体" w:hAnsi="宋体" w:eastAsia="宋体" w:cs="宋体"/>
-          <w:sz w:val="24"/>
-          <w:szCs w:val="24"/>
-          <w:lang w:val="en-US" w:eastAsia="zh-CN"/>
-        </w:rPr>
-        <w:t>7.git切换分支，有步骤，：git checkout dev,git pull,git push origin dev.</w:t>
-      </w:r>
-    </w:p>
-    <w:p>
-      <w:pPr>
-        <w:numPr>
-          <w:ilvl w:val="0"/>
-          <w:numId w:val="1"/>
-        </w:numPr>
-        <w:ind w:left="0" w:leftChars="0" w:firstLine="0" w:firstLineChars="0"/>
-        <w:rPr>
-          <w:rFonts w:hint="default" w:ascii="宋体" w:hAnsi="宋体" w:eastAsia="宋体" w:cs="宋体"/>
-          <w:sz w:val="24"/>
-          <w:szCs w:val="24"/>
-          <w:lang w:val="en-US" w:eastAsia="zh-CN"/>
-        </w:rPr>
-      </w:pPr>
-      <w:r>
-        <w:rPr>
-          <w:rFonts w:hint="eastAsia" w:ascii="宋体" w:hAnsi="宋体" w:eastAsia="宋体" w:cs="宋体"/>
-          <w:sz w:val="24"/>
-          <w:szCs w:val="24"/>
-          <w:lang w:val="en-US" w:eastAsia="zh-CN"/>
-        </w:rPr>
-        <w:t>本地能连接redis，远程不能连接redis。有两个原因：第一，远程服务器放火墙拦截了，或者网关的ip端口黑白名单；第二，配置文件redis.conf,中的bind:127.0.0.1注释掉即可。</w:t>
-      </w:r>
     </w:p>
     <w:p>
       <w:pPr>

</xml_diff>

<commit_message>
technology git checkout question maven local repository directory
</commit_message>
<xml_diff>
--- a/doc/technology.docx
+++ b/doc/technology.docx
@@ -2053,20 +2053,204 @@
         </w:numPr>
         <w:ind w:leftChars="0"/>
         <w:rPr>
-          <w:rFonts w:hint="default" w:ascii="宋体" w:hAnsi="宋体" w:eastAsia="宋体" w:cs="宋体"/>
-          <w:sz w:val="24"/>
-          <w:szCs w:val="24"/>
-          <w:lang w:val="en-US" w:eastAsia="zh-CN"/>
-        </w:rPr>
-      </w:pPr>
-      <w:r>
-        <w:rPr>
-          <w:rFonts w:hint="eastAsia" w:ascii="宋体" w:hAnsi="宋体" w:eastAsia="宋体" w:cs="宋体"/>
-          <w:sz w:val="24"/>
-          <w:szCs w:val="24"/>
-          <w:lang w:val="en-US" w:eastAsia="zh-CN"/>
-        </w:rPr>
-        <w:t>10.0字节文件夹不能删除大概有两种情况：第一，没有管理员权限，这个可以shift+右键，得到管理员权限；第二，文件夹或文件名有特殊的字符，空格、tab键等，这时可以找到短文件名（dir /x,倒数第二列就是），然后用rd 文件夹名。</w:t>
+          <w:rFonts w:hint="eastAsia" w:ascii="宋体" w:hAnsi="宋体" w:eastAsia="宋体" w:cs="宋体"/>
+          <w:sz w:val="24"/>
+          <w:szCs w:val="24"/>
+          <w:lang w:val="en-US" w:eastAsia="zh-CN"/>
+        </w:rPr>
+      </w:pPr>
+      <w:r>
+        <w:rPr>
+          <w:rFonts w:hint="eastAsia" w:ascii="宋体" w:hAnsi="宋体" w:eastAsia="宋体" w:cs="宋体"/>
+          <w:sz w:val="24"/>
+          <w:szCs w:val="24"/>
+          <w:lang w:val="en-US" w:eastAsia="zh-CN"/>
+        </w:rPr>
+        <w:t>10.0字节文件夹不能删除大概有两种情况：第一，没有管理员权限，这个可以shift+右键，得到管理员权限；第二，文件夹或文件名有特殊的字符，空格、tab键等，这时可以找到短文件名（dir /x,倒数第二列就是），然后用rd 文件夹名删除即可。</w:t>
+      </w:r>
+    </w:p>
+    <w:p>
+      <w:pPr>
+        <w:numPr>
+          <w:numId w:val="0"/>
+        </w:numPr>
+        <w:ind w:leftChars="0"/>
+        <w:rPr>
+          <w:rFonts w:hint="eastAsia" w:ascii="宋体" w:hAnsi="宋体" w:eastAsia="宋体" w:cs="宋体"/>
+          <w:sz w:val="24"/>
+          <w:szCs w:val="24"/>
+          <w:lang w:val="en-US" w:eastAsia="zh-CN"/>
+        </w:rPr>
+      </w:pPr>
+      <w:r>
+        <w:rPr>
+          <w:rFonts w:hint="eastAsia" w:ascii="宋体" w:hAnsi="宋体" w:eastAsia="宋体" w:cs="宋体"/>
+          <w:sz w:val="24"/>
+          <w:szCs w:val="24"/>
+          <w:lang w:val="en-US" w:eastAsia="zh-CN"/>
+        </w:rPr>
+        <w:t>11.idea调试，进入到代理类，跳过业务类，这时可以step into invoke方法，进入业务方法。</w:t>
+      </w:r>
+    </w:p>
+    <w:p>
+      <w:pPr>
+        <w:numPr>
+          <w:numId w:val="0"/>
+        </w:numPr>
+        <w:ind w:leftChars="0"/>
+        <w:rPr>
+          <w:rFonts w:hint="eastAsia" w:ascii="宋体" w:hAnsi="宋体" w:eastAsia="宋体" w:cs="宋体"/>
+          <w:sz w:val="24"/>
+          <w:szCs w:val="24"/>
+          <w:lang w:val="en-US" w:eastAsia="zh-CN"/>
+        </w:rPr>
+      </w:pPr>
+      <w:r>
+        <w:rPr>
+          <w:rFonts w:hint="eastAsia" w:ascii="宋体" w:hAnsi="宋体" w:eastAsia="宋体" w:cs="宋体"/>
+          <w:sz w:val="24"/>
+          <w:szCs w:val="24"/>
+          <w:lang w:val="en-US" w:eastAsia="zh-CN"/>
+        </w:rPr>
+        <w:t>12.maven下载不了依赖，可能是无法创建本地仓库，比如这样写，  &lt;!-- localRepository</w:t>
+      </w:r>
+    </w:p>
+    <w:p>
+      <w:pPr>
+        <w:numPr>
+          <w:numId w:val="0"/>
+        </w:numPr>
+        <w:ind w:leftChars="0"/>
+        <w:rPr>
+          <w:rFonts w:hint="eastAsia" w:ascii="宋体" w:hAnsi="宋体" w:eastAsia="宋体" w:cs="宋体"/>
+          <w:sz w:val="24"/>
+          <w:szCs w:val="24"/>
+          <w:lang w:val="en-US" w:eastAsia="zh-CN"/>
+        </w:rPr>
+      </w:pPr>
+      <w:r>
+        <w:rPr>
+          <w:rFonts w:hint="eastAsia" w:ascii="宋体" w:hAnsi="宋体" w:eastAsia="宋体" w:cs="宋体"/>
+          <w:sz w:val="24"/>
+          <w:szCs w:val="24"/>
+          <w:lang w:val="en-US" w:eastAsia="zh-CN"/>
+        </w:rPr>
+        <w:t xml:space="preserve">   | The path to the local repository maven will use to store artifacts.</w:t>
+      </w:r>
+    </w:p>
+    <w:p>
+      <w:pPr>
+        <w:numPr>
+          <w:numId w:val="0"/>
+        </w:numPr>
+        <w:ind w:leftChars="0"/>
+        <w:rPr>
+          <w:rFonts w:hint="eastAsia" w:ascii="宋体" w:hAnsi="宋体" w:eastAsia="宋体" w:cs="宋体"/>
+          <w:sz w:val="24"/>
+          <w:szCs w:val="24"/>
+          <w:lang w:val="en-US" w:eastAsia="zh-CN"/>
+        </w:rPr>
+      </w:pPr>
+      <w:r>
+        <w:rPr>
+          <w:rFonts w:hint="eastAsia" w:ascii="宋体" w:hAnsi="宋体" w:eastAsia="宋体" w:cs="宋体"/>
+          <w:sz w:val="24"/>
+          <w:szCs w:val="24"/>
+          <w:lang w:val="en-US" w:eastAsia="zh-CN"/>
+        </w:rPr>
+        <w:t xml:space="preserve">   |</w:t>
+      </w:r>
+    </w:p>
+    <w:p>
+      <w:pPr>
+        <w:numPr>
+          <w:numId w:val="0"/>
+        </w:numPr>
+        <w:ind w:leftChars="0"/>
+        <w:rPr>
+          <w:rFonts w:hint="eastAsia" w:ascii="宋体" w:hAnsi="宋体" w:eastAsia="宋体" w:cs="宋体"/>
+          <w:sz w:val="24"/>
+          <w:szCs w:val="24"/>
+          <w:lang w:val="en-US" w:eastAsia="zh-CN"/>
+        </w:rPr>
+      </w:pPr>
+      <w:r>
+        <w:rPr>
+          <w:rFonts w:hint="eastAsia" w:ascii="宋体" w:hAnsi="宋体" w:eastAsia="宋体" w:cs="宋体"/>
+          <w:sz w:val="24"/>
+          <w:szCs w:val="24"/>
+          <w:lang w:val="en-US" w:eastAsia="zh-CN"/>
+        </w:rPr>
+        <w:t xml:space="preserve">   | Default: ${user.home}/.m2/repository</w:t>
+      </w:r>
+    </w:p>
+    <w:p>
+      <w:pPr>
+        <w:numPr>
+          <w:numId w:val="0"/>
+        </w:numPr>
+        <w:ind w:leftChars="0"/>
+        <w:rPr>
+          <w:rFonts w:hint="eastAsia" w:ascii="宋体" w:hAnsi="宋体" w:eastAsia="宋体" w:cs="宋体"/>
+          <w:sz w:val="24"/>
+          <w:szCs w:val="24"/>
+          <w:lang w:val="en-US" w:eastAsia="zh-CN"/>
+        </w:rPr>
+      </w:pPr>
+      <w:r>
+        <w:rPr>
+          <w:rFonts w:hint="eastAsia" w:ascii="宋体" w:hAnsi="宋体" w:eastAsia="宋体" w:cs="宋体"/>
+          <w:sz w:val="24"/>
+          <w:szCs w:val="24"/>
+          <w:lang w:val="en-US" w:eastAsia="zh-CN"/>
+        </w:rPr>
+        <w:t xml:space="preserve">   --&gt;</w:t>
+      </w:r>
+    </w:p>
+    <w:p>
+      <w:pPr>
+        <w:numPr>
+          <w:numId w:val="0"/>
+        </w:numPr>
+        <w:ind w:leftChars="0"/>
+        <w:rPr>
+          <w:rFonts w:hint="eastAsia" w:ascii="宋体" w:hAnsi="宋体" w:eastAsia="宋体" w:cs="宋体"/>
+          <w:sz w:val="24"/>
+          <w:szCs w:val="24"/>
+          <w:lang w:val="en-US" w:eastAsia="zh-CN"/>
+        </w:rPr>
+      </w:pPr>
+      <w:r>
+        <w:rPr>
+          <w:rFonts w:hint="eastAsia" w:ascii="宋体" w:hAnsi="宋体" w:eastAsia="宋体" w:cs="宋体"/>
+          <w:sz w:val="24"/>
+          <w:szCs w:val="24"/>
+          <w:lang w:val="en-US" w:eastAsia="zh-CN"/>
+        </w:rPr>
+        <w:t xml:space="preserve">  &lt;localRepository&gt;/Users/bundysteve/mvn/repository&lt;/localRepository&gt;</w:t>
+      </w:r>
+    </w:p>
+    <w:p>
+      <w:pPr>
+        <w:numPr>
+          <w:numId w:val="0"/>
+        </w:numPr>
+        <w:ind w:leftChars="0"/>
+        <w:rPr>
+          <w:rFonts w:hint="default" w:ascii="宋体" w:hAnsi="宋体" w:eastAsia="宋体" w:cs="宋体"/>
+          <w:sz w:val="24"/>
+          <w:szCs w:val="24"/>
+          <w:lang w:val="en-US" w:eastAsia="zh-CN"/>
+        </w:rPr>
+      </w:pPr>
+      <w:r>
+        <w:rPr>
+          <w:rFonts w:hint="eastAsia" w:ascii="宋体" w:hAnsi="宋体" w:eastAsia="宋体" w:cs="宋体"/>
+          <w:sz w:val="24"/>
+          <w:szCs w:val="24"/>
+          <w:lang w:val="en-US" w:eastAsia="zh-CN"/>
+        </w:rPr>
+        <w:t>/Users/bundysteve/mvn/repository可能win10这个仓库不能创建，而win7能创建，这也许是操作系统的区别，但是影响却是巨大的。还有git切换分支，一定要进入父目录的子目录，比如进入benefits下的子目录才能显示分支信息，如果只是进入benefits，是不能显示分支信息的。</w:t>
       </w:r>
       <w:bookmarkStart w:id="0" w:name="_GoBack"/>
       <w:bookmarkEnd w:id="0"/>

</xml_diff>